<commit_message>
Edit list for https test
</commit_message>
<xml_diff>
--- a/clear.docx
+++ b/clear.docx
@@ -17,8 +17,8 @@
       </w:tblPr>
       <w:tblGrid>
         <w:gridCol w:w="5016"/>
-        <w:gridCol w:w="2315"/>
-        <w:gridCol w:w="2701"/>
+        <w:gridCol w:w="2316"/>
+        <w:gridCol w:w="2700"/>
       </w:tblGrid>
       <w:tr>
         <w:trPr/>
@@ -78,7 +78,7 @@
         <w:trPr/>
         <w:tc>
           <w:tcPr>
-            <w:tcW w:w="7331" w:type="dxa"/>
+            <w:tcW w:w="7332" w:type="dxa"/>
             <w:gridSpan w:val="2"/>
             <w:tcBorders>
               <w:top w:val="single" w:sz="4" w:space="0" w:color="000000"/>
@@ -110,7 +110,7 @@
         </w:tc>
         <w:tc>
           <w:tcPr>
-            <w:tcW w:w="2701" w:type="dxa"/>
+            <w:tcW w:w="2700" w:type="dxa"/>
             <w:vMerge w:val="restart"/>
             <w:tcBorders>
               <w:top w:val="single" w:sz="4" w:space="0" w:color="000000"/>
@@ -148,7 +148,7 @@
         </w:trPr>
         <w:tc>
           <w:tcPr>
-            <w:tcW w:w="7331" w:type="dxa"/>
+            <w:tcW w:w="7332" w:type="dxa"/>
             <w:gridSpan w:val="2"/>
             <w:tcBorders>
               <w:top w:val="single" w:sz="4" w:space="0" w:color="000000"/>
@@ -180,7 +180,7 @@
         </w:tc>
         <w:tc>
           <w:tcPr>
-            <w:tcW w:w="2701" w:type="dxa"/>
+            <w:tcW w:w="2700" w:type="dxa"/>
             <w:vMerge w:val="continue"/>
             <w:tcBorders>
               <w:top w:val="single" w:sz="4" w:space="0" w:color="000000"/>
@@ -218,7 +218,7 @@
         <w:trPr/>
         <w:tc>
           <w:tcPr>
-            <w:tcW w:w="7331" w:type="dxa"/>
+            <w:tcW w:w="7332" w:type="dxa"/>
             <w:gridSpan w:val="2"/>
             <w:tcBorders>
               <w:top w:val="single" w:sz="4" w:space="0" w:color="000000"/>
@@ -249,7 +249,7 @@
         </w:tc>
         <w:tc>
           <w:tcPr>
-            <w:tcW w:w="2701" w:type="dxa"/>
+            <w:tcW w:w="2700" w:type="dxa"/>
             <w:vMerge w:val="continue"/>
             <w:tcBorders>
               <w:top w:val="single" w:sz="4" w:space="0" w:color="000000"/>
@@ -289,7 +289,7 @@
         </w:trPr>
         <w:tc>
           <w:tcPr>
-            <w:tcW w:w="7331" w:type="dxa"/>
+            <w:tcW w:w="7332" w:type="dxa"/>
             <w:gridSpan w:val="2"/>
             <w:tcBorders>
               <w:top w:val="single" w:sz="4" w:space="0" w:color="000000"/>
@@ -337,7 +337,7 @@
         </w:tc>
         <w:tc>
           <w:tcPr>
-            <w:tcW w:w="2701" w:type="dxa"/>
+            <w:tcW w:w="2700" w:type="dxa"/>
             <w:vMerge w:val="continue"/>
             <w:tcBorders>
               <w:top w:val="single" w:sz="4" w:space="0" w:color="000000"/>
@@ -407,8 +407,8 @@
         <w:gridCol w:w="400"/>
         <w:gridCol w:w="3061"/>
         <w:gridCol w:w="3917"/>
-        <w:gridCol w:w="725"/>
-        <w:gridCol w:w="1964"/>
+        <w:gridCol w:w="724"/>
+        <w:gridCol w:w="1965"/>
       </w:tblGrid>
       <w:tr>
         <w:trPr>
@@ -900,9 +900,9 @@
               <w:jc w:val="left"/>
               <w:rPr/>
             </w:pPr>
-            <w:bookmarkStart w:id="0" w:name="__DdeLink__2232_3819549409"/>
+            <w:bookmarkStart w:id="0" w:name="__DdeLink__580_4273139362"/>
             <w:bookmarkStart w:id="1" w:name="__DdeLink__578_4273139362"/>
-            <w:bookmarkStart w:id="2" w:name="__DdeLink__580_4273139362"/>
+            <w:bookmarkStart w:id="2" w:name="__DdeLink__2232_3819549409"/>
             <w:r>
               <w:rPr>
                 <w:rFonts w:eastAsia="MS Mincho"/>
@@ -932,8 +932,8 @@
               <w:rPr/>
             </w:pPr>
             <w:hyperlink r:id="rId2">
-              <w:bookmarkStart w:id="3" w:name="__DdeLink__2242_3819549409"/>
-              <w:bookmarkStart w:id="4" w:name="__DdeLink__582_4273139362"/>
+              <w:bookmarkStart w:id="3" w:name="__DdeLink__582_4273139362"/>
+              <w:bookmarkStart w:id="4" w:name="__DdeLink__2242_3819549409"/>
               <w:r>
                 <w:rPr>
                   <w:rFonts w:eastAsia="Times New Roman"/>
@@ -1069,8 +1069,8 @@
               <w:jc w:val="left"/>
               <w:rPr/>
             </w:pPr>
-            <w:bookmarkStart w:id="8" w:name="__DdeLink__2250_3819549409"/>
-            <w:bookmarkStart w:id="9" w:name="__DdeLink__586_4273139362"/>
+            <w:bookmarkStart w:id="8" w:name="__DdeLink__586_4273139362"/>
+            <w:bookmarkStart w:id="9" w:name="__DdeLink__2250_3819549409"/>
             <w:r>
               <w:rPr>
                 <w:rStyle w:val="Style18"/>
@@ -1142,9 +1142,9 @@
               <w:jc w:val="left"/>
               <w:rPr/>
             </w:pPr>
-            <w:bookmarkStart w:id="13" w:name="__DdeLink__2260_3819549409"/>
+            <w:bookmarkStart w:id="13" w:name="__DdeLink__590_4273139362"/>
             <w:bookmarkStart w:id="14" w:name="__DdeLink__2258_3819549409"/>
-            <w:bookmarkStart w:id="15" w:name="__DdeLink__590_4273139362"/>
+            <w:bookmarkStart w:id="15" w:name="__DdeLink__2260_3819549409"/>
             <w:r>
               <w:rPr>
                 <w:rFonts w:eastAsia="MS Mincho"/>
@@ -1220,7 +1220,7 @@
         </w:tc>
         <w:tc>
           <w:tcPr>
-            <w:tcW w:w="725" w:type="dxa"/>
+            <w:tcW w:w="724" w:type="dxa"/>
             <w:tcBorders>
               <w:top w:val="single" w:sz="4" w:space="0" w:color="000000"/>
               <w:left w:val="single" w:sz="4" w:space="0" w:color="000000"/>
@@ -1252,7 +1252,7 @@
         </w:tc>
         <w:tc>
           <w:tcPr>
-            <w:tcW w:w="1964" w:type="dxa"/>
+            <w:tcW w:w="1965" w:type="dxa"/>
             <w:tcBorders>
               <w:top w:val="single" w:sz="4" w:space="0" w:color="000000"/>
               <w:bottom w:val="single" w:sz="4" w:space="0" w:color="000000"/>
@@ -1392,7 +1392,7 @@
         </w:tc>
         <w:tc>
           <w:tcPr>
-            <w:tcW w:w="725" w:type="dxa"/>
+            <w:tcW w:w="724" w:type="dxa"/>
             <w:tcBorders>
               <w:left w:val="single" w:sz="4" w:space="0" w:color="000000"/>
               <w:bottom w:val="single" w:sz="4" w:space="0" w:color="000000"/>
@@ -1423,7 +1423,7 @@
         </w:tc>
         <w:tc>
           <w:tcPr>
-            <w:tcW w:w="1964" w:type="dxa"/>
+            <w:tcW w:w="1965" w:type="dxa"/>
             <w:tcBorders>
               <w:bottom w:val="single" w:sz="4" w:space="0" w:color="000000"/>
               <w:right w:val="single" w:sz="4" w:space="0" w:color="000000"/>
@@ -1562,7 +1562,7 @@
         </w:tc>
         <w:tc>
           <w:tcPr>
-            <w:tcW w:w="725" w:type="dxa"/>
+            <w:tcW w:w="724" w:type="dxa"/>
             <w:tcBorders>
               <w:left w:val="single" w:sz="4" w:space="0" w:color="000000"/>
               <w:bottom w:val="single" w:sz="4" w:space="0" w:color="000000"/>
@@ -1593,7 +1593,7 @@
         </w:tc>
         <w:tc>
           <w:tcPr>
-            <w:tcW w:w="1964" w:type="dxa"/>
+            <w:tcW w:w="1965" w:type="dxa"/>
             <w:tcBorders>
               <w:bottom w:val="single" w:sz="4" w:space="0" w:color="000000"/>
               <w:right w:val="single" w:sz="4" w:space="0" w:color="000000"/>
@@ -1732,7 +1732,7 @@
         </w:tc>
         <w:tc>
           <w:tcPr>
-            <w:tcW w:w="725" w:type="dxa"/>
+            <w:tcW w:w="724" w:type="dxa"/>
             <w:tcBorders>
               <w:left w:val="single" w:sz="4" w:space="0" w:color="000000"/>
               <w:bottom w:val="single" w:sz="4" w:space="0" w:color="000000"/>
@@ -1763,7 +1763,7 @@
         </w:tc>
         <w:tc>
           <w:tcPr>
-            <w:tcW w:w="1964" w:type="dxa"/>
+            <w:tcW w:w="1965" w:type="dxa"/>
             <w:tcBorders>
               <w:bottom w:val="single" w:sz="4" w:space="0" w:color="000000"/>
               <w:right w:val="single" w:sz="4" w:space="0" w:color="000000"/>
@@ -1902,7 +1902,7 @@
         </w:tc>
         <w:tc>
           <w:tcPr>
-            <w:tcW w:w="725" w:type="dxa"/>
+            <w:tcW w:w="724" w:type="dxa"/>
             <w:tcBorders>
               <w:left w:val="single" w:sz="4" w:space="0" w:color="000000"/>
               <w:bottom w:val="single" w:sz="4" w:space="0" w:color="000000"/>
@@ -1933,7 +1933,7 @@
         </w:tc>
         <w:tc>
           <w:tcPr>
-            <w:tcW w:w="1964" w:type="dxa"/>
+            <w:tcW w:w="1965" w:type="dxa"/>
             <w:tcBorders>
               <w:bottom w:val="single" w:sz="4" w:space="0" w:color="000000"/>
               <w:right w:val="single" w:sz="4" w:space="0" w:color="000000"/>
@@ -2068,7 +2068,7 @@
         </w:tc>
         <w:tc>
           <w:tcPr>
-            <w:tcW w:w="725" w:type="dxa"/>
+            <w:tcW w:w="724" w:type="dxa"/>
             <w:tcBorders>
               <w:left w:val="single" w:sz="4" w:space="0" w:color="000000"/>
               <w:bottom w:val="single" w:sz="4" w:space="0" w:color="000000"/>
@@ -2099,7 +2099,7 @@
         </w:tc>
         <w:tc>
           <w:tcPr>
-            <w:tcW w:w="1964" w:type="dxa"/>
+            <w:tcW w:w="1965" w:type="dxa"/>
             <w:tcBorders>
               <w:bottom w:val="single" w:sz="4" w:space="0" w:color="000000"/>
               <w:right w:val="single" w:sz="4" w:space="0" w:color="000000"/>
@@ -2234,7 +2234,7 @@
         </w:tc>
         <w:tc>
           <w:tcPr>
-            <w:tcW w:w="725" w:type="dxa"/>
+            <w:tcW w:w="724" w:type="dxa"/>
             <w:tcBorders>
               <w:left w:val="single" w:sz="4" w:space="0" w:color="000000"/>
               <w:bottom w:val="single" w:sz="4" w:space="0" w:color="000000"/>
@@ -2265,7 +2265,7 @@
         </w:tc>
         <w:tc>
           <w:tcPr>
-            <w:tcW w:w="1964" w:type="dxa"/>
+            <w:tcW w:w="1965" w:type="dxa"/>
             <w:tcBorders>
               <w:bottom w:val="single" w:sz="4" w:space="0" w:color="000000"/>
               <w:right w:val="single" w:sz="4" w:space="0" w:color="000000"/>
@@ -2400,7 +2400,7 @@
         </w:tc>
         <w:tc>
           <w:tcPr>
-            <w:tcW w:w="725" w:type="dxa"/>
+            <w:tcW w:w="724" w:type="dxa"/>
             <w:tcBorders>
               <w:left w:val="single" w:sz="4" w:space="0" w:color="000000"/>
               <w:bottom w:val="single" w:sz="4" w:space="0" w:color="000000"/>
@@ -2431,7 +2431,7 @@
         </w:tc>
         <w:tc>
           <w:tcPr>
-            <w:tcW w:w="1964" w:type="dxa"/>
+            <w:tcW w:w="1965" w:type="dxa"/>
             <w:tcBorders>
               <w:bottom w:val="single" w:sz="4" w:space="0" w:color="000000"/>
               <w:right w:val="single" w:sz="4" w:space="0" w:color="000000"/>
@@ -2563,8 +2563,8 @@
               <w:jc w:val="left"/>
               <w:rPr/>
             </w:pPr>
-            <w:bookmarkStart w:id="16" w:name="__DdeLink__2264_3819549409"/>
-            <w:bookmarkStart w:id="17" w:name="__DdeLink__592_4273139362"/>
+            <w:bookmarkStart w:id="16" w:name="__DdeLink__592_4273139362"/>
+            <w:bookmarkStart w:id="17" w:name="__DdeLink__2264_3819549409"/>
             <w:r>
               <w:rPr>
                 <w:color w:val="000000"/>
@@ -2588,8 +2588,8 @@
               <w:jc w:val="left"/>
               <w:rPr/>
             </w:pPr>
-            <w:bookmarkStart w:id="18" w:name="__DdeLink__2266_3819549409"/>
-            <w:bookmarkStart w:id="19" w:name="__DdeLink__594_4273139362"/>
+            <w:bookmarkStart w:id="18" w:name="__DdeLink__594_4273139362"/>
+            <w:bookmarkStart w:id="19" w:name="__DdeLink__2266_3819549409"/>
             <w:r>
               <w:rPr>
                 <w:color w:val="000000"/>
@@ -2603,7 +2603,7 @@
         </w:tc>
         <w:tc>
           <w:tcPr>
-            <w:tcW w:w="725" w:type="dxa"/>
+            <w:tcW w:w="724" w:type="dxa"/>
             <w:tcBorders>
               <w:left w:val="single" w:sz="4" w:space="0" w:color="000000"/>
               <w:bottom w:val="single" w:sz="4" w:space="0" w:color="000000"/>
@@ -2634,7 +2634,7 @@
         </w:tc>
         <w:tc>
           <w:tcPr>
-            <w:tcW w:w="1964" w:type="dxa"/>
+            <w:tcW w:w="1965" w:type="dxa"/>
             <w:tcBorders>
               <w:bottom w:val="single" w:sz="4" w:space="0" w:color="000000"/>
               <w:right w:val="single" w:sz="4" w:space="0" w:color="000000"/>
@@ -2773,7 +2773,7 @@
         </w:tc>
         <w:tc>
           <w:tcPr>
-            <w:tcW w:w="725" w:type="dxa"/>
+            <w:tcW w:w="724" w:type="dxa"/>
             <w:tcBorders>
               <w:left w:val="single" w:sz="4" w:space="0" w:color="000000"/>
               <w:bottom w:val="single" w:sz="4" w:space="0" w:color="000000"/>
@@ -2804,7 +2804,7 @@
         </w:tc>
         <w:tc>
           <w:tcPr>
-            <w:tcW w:w="1964" w:type="dxa"/>
+            <w:tcW w:w="1965" w:type="dxa"/>
             <w:tcBorders>
               <w:bottom w:val="single" w:sz="4" w:space="0" w:color="000000"/>
               <w:right w:val="single" w:sz="4" w:space="0" w:color="000000"/>
@@ -2959,7 +2959,7 @@
         </w:tc>
         <w:tc>
           <w:tcPr>
-            <w:tcW w:w="725" w:type="dxa"/>
+            <w:tcW w:w="724" w:type="dxa"/>
             <w:tcBorders>
               <w:top w:val="single" w:sz="4" w:space="0" w:color="000000"/>
               <w:left w:val="single" w:sz="4" w:space="0" w:color="000000"/>
@@ -2990,7 +2990,7 @@
         </w:tc>
         <w:tc>
           <w:tcPr>
-            <w:tcW w:w="1964" w:type="dxa"/>
+            <w:tcW w:w="1965" w:type="dxa"/>
             <w:tcBorders>
               <w:top w:val="single" w:sz="4" w:space="0" w:color="000000"/>
               <w:right w:val="single" w:sz="4" w:space="0" w:color="000000"/>
@@ -3207,15 +3207,7 @@
                 <w:szCs w:val="24"/>
                 <w:lang w:val="en-US"/>
               </w:rPr>
-              <w:t>Сс</w:t>
-            </w:r>
-            <w:r>
-              <w:rPr>
-                <w:color w:val="000000"/>
-                <w:szCs w:val="24"/>
-                <w:lang w:val="en-US"/>
-              </w:rPr>
-              <w:t>: rtc-nt-test</w:t>
+              <w:t>Сс: rtc-nt-test</w:t>
             </w:r>
             <w:r>
               <w:rPr>
@@ -5502,7 +5494,7 @@
         </w:tc>
         <w:tc>
           <w:tcPr>
-            <w:tcW w:w="725" w:type="dxa"/>
+            <w:tcW w:w="724" w:type="dxa"/>
             <w:tcBorders>
               <w:top w:val="single" w:sz="4" w:space="0" w:color="000000"/>
               <w:left w:val="single" w:sz="4" w:space="0" w:color="000000"/>
@@ -5533,7 +5525,7 @@
         </w:tc>
         <w:tc>
           <w:tcPr>
-            <w:tcW w:w="1964" w:type="dxa"/>
+            <w:tcW w:w="1965" w:type="dxa"/>
             <w:tcBorders>
               <w:top w:val="single" w:sz="4" w:space="0" w:color="000000"/>
               <w:bottom w:val="single" w:sz="4" w:space="0" w:color="000000"/>
@@ -6183,8 +6175,8 @@
               <w:jc w:val="left"/>
               <w:rPr/>
             </w:pPr>
-            <w:bookmarkStart w:id="34" w:name="__DdeLink__2293_3819549409"/>
-            <w:bookmarkStart w:id="35" w:name="__DdeLink__610_1766665076"/>
+            <w:bookmarkStart w:id="34" w:name="__DdeLink__610_1766665076"/>
+            <w:bookmarkStart w:id="35" w:name="__DdeLink__2293_3819549409"/>
             <w:r>
               <w:rPr>
                 <w:color w:val="000000"/>
@@ -6205,8 +6197,8 @@
               <w:rPr/>
             </w:pPr>
             <w:bookmarkStart w:id="36" w:name="__DdeLink__2299_3819549409"/>
-            <w:bookmarkStart w:id="37" w:name="__DdeLink__612_1766665076"/>
-            <w:bookmarkStart w:id="38" w:name="__DdeLink__616_1766665076"/>
+            <w:bookmarkStart w:id="37" w:name="__DdeLink__616_1766665076"/>
+            <w:bookmarkStart w:id="38" w:name="__DdeLink__612_1766665076"/>
             <w:r>
               <w:rPr>
                 <w:rFonts w:eastAsia="Times New Roman"/>
@@ -6264,8 +6256,8 @@
               <w:jc w:val="left"/>
               <w:rPr/>
             </w:pPr>
-            <w:bookmarkStart w:id="39" w:name="__DdeLink__2301_3819549409"/>
-            <w:bookmarkStart w:id="40" w:name="__DdeLink__614_1766665076"/>
+            <w:bookmarkStart w:id="39" w:name="__DdeLink__614_1766665076"/>
+            <w:bookmarkStart w:id="40" w:name="__DdeLink__2301_3819549409"/>
             <w:r>
               <w:rPr>
                 <w:szCs w:val="24"/>
@@ -6422,7 +6414,7 @@
         </w:tc>
         <w:tc>
           <w:tcPr>
-            <w:tcW w:w="725" w:type="dxa"/>
+            <w:tcW w:w="724" w:type="dxa"/>
             <w:tcBorders>
               <w:left w:val="single" w:sz="4" w:space="0" w:color="000000"/>
               <w:bottom w:val="single" w:sz="4" w:space="0" w:color="000000"/>
@@ -6452,7 +6444,7 @@
         </w:tc>
         <w:tc>
           <w:tcPr>
-            <w:tcW w:w="1964" w:type="dxa"/>
+            <w:tcW w:w="1965" w:type="dxa"/>
             <w:tcBorders>
               <w:bottom w:val="single" w:sz="4" w:space="0" w:color="000000"/>
               <w:right w:val="single" w:sz="4" w:space="0" w:color="000000"/>
@@ -6585,7 +6577,7 @@
         </w:tc>
         <w:tc>
           <w:tcPr>
-            <w:tcW w:w="725" w:type="dxa"/>
+            <w:tcW w:w="724" w:type="dxa"/>
             <w:tcBorders>
               <w:left w:val="single" w:sz="4" w:space="0" w:color="000000"/>
               <w:bottom w:val="single" w:sz="4" w:space="0" w:color="000000"/>
@@ -6614,7 +6606,7 @@
         </w:tc>
         <w:tc>
           <w:tcPr>
-            <w:tcW w:w="1964" w:type="dxa"/>
+            <w:tcW w:w="1965" w:type="dxa"/>
             <w:tcBorders>
               <w:bottom w:val="single" w:sz="4" w:space="0" w:color="000000"/>
               <w:right w:val="single" w:sz="4" w:space="0" w:color="000000"/>
@@ -6750,7 +6742,7 @@
         </w:tc>
         <w:tc>
           <w:tcPr>
-            <w:tcW w:w="725" w:type="dxa"/>
+            <w:tcW w:w="724" w:type="dxa"/>
             <w:tcBorders>
               <w:left w:val="single" w:sz="4" w:space="0" w:color="000000"/>
               <w:bottom w:val="single" w:sz="4" w:space="0" w:color="000000"/>
@@ -6778,7 +6770,7 @@
         </w:tc>
         <w:tc>
           <w:tcPr>
-            <w:tcW w:w="1964" w:type="dxa"/>
+            <w:tcW w:w="1965" w:type="dxa"/>
             <w:tcBorders>
               <w:bottom w:val="single" w:sz="4" w:space="0" w:color="000000"/>
               <w:right w:val="single" w:sz="4" w:space="0" w:color="000000"/>
@@ -6932,8 +6924,8 @@
               <w:jc w:val="left"/>
               <w:rPr/>
             </w:pPr>
-            <w:bookmarkStart w:id="44" w:name="__DdeLink__2303_3819549409"/>
-            <w:bookmarkStart w:id="45" w:name="__DdeLink__620_1766665076"/>
+            <w:bookmarkStart w:id="44" w:name="__DdeLink__620_1766665076"/>
+            <w:bookmarkStart w:id="45" w:name="__DdeLink__2303_3819549409"/>
             <w:r>
               <w:rPr>
                 <w:rFonts w:eastAsia="MS Mincho"/>
@@ -6963,8 +6955,8 @@
               <w:jc w:val="left"/>
               <w:rPr/>
             </w:pPr>
-            <w:bookmarkStart w:id="46" w:name="__DdeLink__2305_3819549409"/>
-            <w:bookmarkStart w:id="47" w:name="__DdeLink__622_1766665076"/>
+            <w:bookmarkStart w:id="46" w:name="__DdeLink__622_1766665076"/>
+            <w:bookmarkStart w:id="47" w:name="__DdeLink__2305_3819549409"/>
             <w:r>
               <w:rPr>
                 <w:szCs w:val="24"/>
@@ -6991,7 +6983,7 @@
         </w:tc>
         <w:tc>
           <w:tcPr>
-            <w:tcW w:w="725" w:type="dxa"/>
+            <w:tcW w:w="724" w:type="dxa"/>
             <w:tcBorders>
               <w:left w:val="single" w:sz="4" w:space="0" w:color="000000"/>
               <w:bottom w:val="single" w:sz="4" w:space="0" w:color="000000"/>
@@ -7020,7 +7012,7 @@
         </w:tc>
         <w:tc>
           <w:tcPr>
-            <w:tcW w:w="1964" w:type="dxa"/>
+            <w:tcW w:w="1965" w:type="dxa"/>
             <w:tcBorders>
               <w:bottom w:val="single" w:sz="4" w:space="0" w:color="000000"/>
               <w:right w:val="single" w:sz="4" w:space="0" w:color="000000"/>
@@ -7160,7 +7152,7 @@
         </w:tc>
         <w:tc>
           <w:tcPr>
-            <w:tcW w:w="725" w:type="dxa"/>
+            <w:tcW w:w="724" w:type="dxa"/>
             <w:tcBorders>
               <w:left w:val="single" w:sz="4" w:space="0" w:color="000000"/>
               <w:bottom w:val="single" w:sz="4" w:space="0" w:color="000000"/>
@@ -7197,7 +7189,7 @@
         </w:tc>
         <w:tc>
           <w:tcPr>
-            <w:tcW w:w="1964" w:type="dxa"/>
+            <w:tcW w:w="1965" w:type="dxa"/>
             <w:tcBorders>
               <w:bottom w:val="single" w:sz="4" w:space="0" w:color="000000"/>
               <w:right w:val="single" w:sz="4" w:space="0" w:color="000000"/>
@@ -7317,8 +7309,8 @@
               <w:jc w:val="left"/>
               <w:rPr/>
             </w:pPr>
-            <w:bookmarkStart w:id="50" w:name="__DdeLink__2307_3819549409"/>
-            <w:bookmarkStart w:id="51" w:name="__DdeLink__2082_4273139362"/>
+            <w:bookmarkStart w:id="50" w:name="__DdeLink__2082_4273139362"/>
+            <w:bookmarkStart w:id="51" w:name="__DdeLink__2307_3819549409"/>
             <w:r>
               <w:rPr>
                 <w:szCs w:val="24"/>
@@ -7341,8 +7333,8 @@
               <w:jc w:val="left"/>
               <w:rPr/>
             </w:pPr>
-            <w:bookmarkStart w:id="52" w:name="__DdeLink__2331_3819549409"/>
-            <w:bookmarkStart w:id="53" w:name="__DdeLink__2084_4273139362"/>
+            <w:bookmarkStart w:id="52" w:name="__DdeLink__2084_4273139362"/>
+            <w:bookmarkStart w:id="53" w:name="__DdeLink__2331_3819549409"/>
             <w:r>
               <w:rPr>
                 <w:szCs w:val="24"/>
@@ -7365,8 +7357,8 @@
               <w:jc w:val="left"/>
               <w:rPr/>
             </w:pPr>
-            <w:bookmarkStart w:id="54" w:name="__DdeLink__2333_3819549409"/>
-            <w:bookmarkStart w:id="55" w:name="__DdeLink__2086_4273139362"/>
+            <w:bookmarkStart w:id="54" w:name="__DdeLink__2086_4273139362"/>
+            <w:bookmarkStart w:id="55" w:name="__DdeLink__2333_3819549409"/>
             <w:r>
               <w:rPr>
                 <w:szCs w:val="24"/>
@@ -7389,8 +7381,8 @@
               <w:jc w:val="left"/>
               <w:rPr/>
             </w:pPr>
-            <w:bookmarkStart w:id="56" w:name="__DdeLink__2335_3819549409"/>
-            <w:bookmarkStart w:id="57" w:name="__DdeLink__2088_4273139362"/>
+            <w:bookmarkStart w:id="56" w:name="__DdeLink__2088_4273139362"/>
+            <w:bookmarkStart w:id="57" w:name="__DdeLink__2335_3819549409"/>
             <w:r>
               <w:rPr>
                 <w:rFonts w:eastAsia="MS Mincho"/>
@@ -7412,7 +7404,7 @@
         </w:tc>
         <w:tc>
           <w:tcPr>
-            <w:tcW w:w="725" w:type="dxa"/>
+            <w:tcW w:w="724" w:type="dxa"/>
             <w:tcBorders>
               <w:left w:val="single" w:sz="4" w:space="0" w:color="000000"/>
               <w:bottom w:val="single" w:sz="4" w:space="0" w:color="000000"/>
@@ -7440,7 +7432,7 @@
         </w:tc>
         <w:tc>
           <w:tcPr>
-            <w:tcW w:w="1964" w:type="dxa"/>
+            <w:tcW w:w="1965" w:type="dxa"/>
             <w:tcBorders>
               <w:bottom w:val="single" w:sz="4" w:space="0" w:color="000000"/>
               <w:right w:val="single" w:sz="4" w:space="0" w:color="000000"/>
@@ -7576,7 +7568,7 @@
         </w:tc>
         <w:tc>
           <w:tcPr>
-            <w:tcW w:w="725" w:type="dxa"/>
+            <w:tcW w:w="724" w:type="dxa"/>
             <w:tcBorders>
               <w:left w:val="single" w:sz="4" w:space="0" w:color="000000"/>
               <w:bottom w:val="single" w:sz="4" w:space="0" w:color="000000"/>
@@ -7604,7 +7596,7 @@
         </w:tc>
         <w:tc>
           <w:tcPr>
-            <w:tcW w:w="1964" w:type="dxa"/>
+            <w:tcW w:w="1965" w:type="dxa"/>
             <w:tcBorders>
               <w:bottom w:val="single" w:sz="4" w:space="0" w:color="000000"/>
               <w:right w:val="single" w:sz="4" w:space="0" w:color="000000"/>
@@ -7741,7 +7733,7 @@
         </w:tc>
         <w:tc>
           <w:tcPr>
-            <w:tcW w:w="725" w:type="dxa"/>
+            <w:tcW w:w="724" w:type="dxa"/>
             <w:tcBorders>
               <w:left w:val="single" w:sz="4" w:space="0" w:color="000000"/>
               <w:bottom w:val="single" w:sz="4" w:space="0" w:color="000000"/>
@@ -7769,7 +7761,7 @@
         </w:tc>
         <w:tc>
           <w:tcPr>
-            <w:tcW w:w="1964" w:type="dxa"/>
+            <w:tcW w:w="1965" w:type="dxa"/>
             <w:tcBorders>
               <w:bottom w:val="single" w:sz="4" w:space="0" w:color="000000"/>
               <w:right w:val="single" w:sz="4" w:space="0" w:color="000000"/>
@@ -7905,7 +7897,7 @@
         </w:tc>
         <w:tc>
           <w:tcPr>
-            <w:tcW w:w="725" w:type="dxa"/>
+            <w:tcW w:w="724" w:type="dxa"/>
             <w:tcBorders>
               <w:left w:val="single" w:sz="4" w:space="0" w:color="000000"/>
               <w:bottom w:val="single" w:sz="4" w:space="0" w:color="000000"/>
@@ -7933,7 +7925,7 @@
         </w:tc>
         <w:tc>
           <w:tcPr>
-            <w:tcW w:w="1964" w:type="dxa"/>
+            <w:tcW w:w="1965" w:type="dxa"/>
             <w:tcBorders>
               <w:bottom w:val="single" w:sz="4" w:space="0" w:color="000000"/>
               <w:right w:val="single" w:sz="4" w:space="0" w:color="000000"/>
@@ -8061,8 +8053,8 @@
               <w:jc w:val="left"/>
               <w:rPr/>
             </w:pPr>
-            <w:bookmarkStart w:id="58" w:name="__DdeLink__2337_3819549409"/>
-            <w:bookmarkStart w:id="59" w:name="__DdeLink__2090_4273139362"/>
+            <w:bookmarkStart w:id="58" w:name="__DdeLink__2090_4273139362"/>
+            <w:bookmarkStart w:id="59" w:name="__DdeLink__2337_3819549409"/>
             <w:r>
               <w:rPr>
                 <w:rFonts w:eastAsia="MS Mincho"/>
@@ -8109,8 +8101,8 @@
               <w:jc w:val="left"/>
               <w:rPr/>
             </w:pPr>
-            <w:bookmarkStart w:id="60" w:name="__DdeLink__2339_3819549409"/>
-            <w:bookmarkStart w:id="61" w:name="__DdeLink__2092_4273139362"/>
+            <w:bookmarkStart w:id="60" w:name="__DdeLink__2092_4273139362"/>
+            <w:bookmarkStart w:id="61" w:name="__DdeLink__2339_3819549409"/>
             <w:r>
               <w:rPr>
                 <w:rFonts w:eastAsia="MS Mincho"/>
@@ -8157,15 +8149,15 @@
               <w:jc w:val="left"/>
               <w:rPr/>
             </w:pPr>
-            <w:bookmarkStart w:id="62" w:name="__DdeLink__2341_3819549409"/>
-            <w:bookmarkStart w:id="63" w:name="__DdeLink__2094_4273139362"/>
+            <w:bookmarkStart w:id="62" w:name="__DdeLink__2094_4273139362"/>
+            <w:bookmarkStart w:id="63" w:name="__DdeLink__2341_3819549409"/>
             <w:r>
               <w:rPr>
                 <w:rFonts w:eastAsia="MS Mincho"/>
                 <w:szCs w:val="24"/>
                 <w:lang w:val="en-US"/>
               </w:rPr>
-              <w:t>https://ssu.gov.ua</w:t>
+              <w:t>https://mps.gov.cn</w:t>
             </w:r>
             <w:bookmarkEnd w:id="62"/>
             <w:bookmarkEnd w:id="63"/>
@@ -8183,8 +8175,8 @@
               <w:jc w:val="left"/>
               <w:rPr/>
             </w:pPr>
-            <w:bookmarkStart w:id="64" w:name="__DdeLink__2343_3819549409"/>
-            <w:bookmarkStart w:id="65" w:name="__DdeLink__2096_4273139362"/>
+            <w:bookmarkStart w:id="64" w:name="__DdeLink__2096_4273139362"/>
+            <w:bookmarkStart w:id="65" w:name="__DdeLink__2343_3819549409"/>
             <w:r>
               <w:rPr>
                 <w:rFonts w:eastAsia="MS Mincho"/>
@@ -8246,8 +8238,8 @@
               <w:jc w:val="left"/>
               <w:rPr/>
             </w:pPr>
-            <w:bookmarkStart w:id="66" w:name="__DdeLink__2345_3819549409"/>
-            <w:bookmarkStart w:id="67" w:name="__DdeLink__2098_4273139362"/>
+            <w:bookmarkStart w:id="66" w:name="__DdeLink__2098_4273139362"/>
+            <w:bookmarkStart w:id="67" w:name="__DdeLink__2345_3819549409"/>
             <w:r>
               <w:rPr>
                 <w:rFonts w:eastAsia="MS Mincho"/>
@@ -8309,8 +8301,8 @@
               <w:jc w:val="left"/>
               <w:rPr/>
             </w:pPr>
-            <w:bookmarkStart w:id="68" w:name="__DdeLink__2347_3819549409"/>
-            <w:bookmarkStart w:id="69" w:name="__DdeLink__2100_4273139362"/>
+            <w:bookmarkStart w:id="68" w:name="__DdeLink__2100_4273139362"/>
+            <w:bookmarkStart w:id="69" w:name="__DdeLink__2347_3819549409"/>
             <w:r>
               <w:rPr>
                 <w:rStyle w:val="Style18"/>
@@ -8380,7 +8372,7 @@
         </w:tc>
         <w:tc>
           <w:tcPr>
-            <w:tcW w:w="725" w:type="dxa"/>
+            <w:tcW w:w="724" w:type="dxa"/>
             <w:tcBorders>
               <w:left w:val="single" w:sz="4" w:space="0" w:color="000000"/>
               <w:bottom w:val="single" w:sz="4" w:space="0" w:color="000000"/>
@@ -8408,7 +8400,7 @@
         </w:tc>
         <w:tc>
           <w:tcPr>
-            <w:tcW w:w="1964" w:type="dxa"/>
+            <w:tcW w:w="1965" w:type="dxa"/>
             <w:tcBorders>
               <w:bottom w:val="single" w:sz="4" w:space="0" w:color="000000"/>
               <w:right w:val="single" w:sz="4" w:space="0" w:color="000000"/>
@@ -8547,7 +8539,7 @@
         </w:tc>
         <w:tc>
           <w:tcPr>
-            <w:tcW w:w="725" w:type="dxa"/>
+            <w:tcW w:w="724" w:type="dxa"/>
             <w:tcBorders>
               <w:left w:val="single" w:sz="4" w:space="0" w:color="000000"/>
               <w:bottom w:val="single" w:sz="4" w:space="0" w:color="000000"/>
@@ -8575,7 +8567,7 @@
         </w:tc>
         <w:tc>
           <w:tcPr>
-            <w:tcW w:w="1964" w:type="dxa"/>
+            <w:tcW w:w="1965" w:type="dxa"/>
             <w:tcBorders>
               <w:bottom w:val="single" w:sz="4" w:space="0" w:color="000000"/>
               <w:right w:val="single" w:sz="4" w:space="0" w:color="000000"/>
@@ -8714,7 +8706,7 @@
         </w:tc>
         <w:tc>
           <w:tcPr>
-            <w:tcW w:w="725" w:type="dxa"/>
+            <w:tcW w:w="724" w:type="dxa"/>
             <w:tcBorders>
               <w:left w:val="single" w:sz="4" w:space="0" w:color="000000"/>
               <w:bottom w:val="single" w:sz="4" w:space="0" w:color="000000"/>
@@ -8742,7 +8734,7 @@
         </w:tc>
         <w:tc>
           <w:tcPr>
-            <w:tcW w:w="1964" w:type="dxa"/>
+            <w:tcW w:w="1965" w:type="dxa"/>
             <w:tcBorders>
               <w:bottom w:val="single" w:sz="4" w:space="0" w:color="000000"/>
               <w:right w:val="single" w:sz="4" w:space="0" w:color="000000"/>
@@ -8881,7 +8873,7 @@
         </w:tc>
         <w:tc>
           <w:tcPr>
-            <w:tcW w:w="725" w:type="dxa"/>
+            <w:tcW w:w="724" w:type="dxa"/>
             <w:tcBorders>
               <w:left w:val="single" w:sz="4" w:space="0" w:color="000000"/>
               <w:bottom w:val="single" w:sz="4" w:space="0" w:color="000000"/>
@@ -8909,7 +8901,7 @@
         </w:tc>
         <w:tc>
           <w:tcPr>
-            <w:tcW w:w="1964" w:type="dxa"/>
+            <w:tcW w:w="1965" w:type="dxa"/>
             <w:tcBorders>
               <w:bottom w:val="single" w:sz="4" w:space="0" w:color="000000"/>
               <w:right w:val="single" w:sz="4" w:space="0" w:color="000000"/>
@@ -9048,7 +9040,7 @@
         </w:tc>
         <w:tc>
           <w:tcPr>
-            <w:tcW w:w="725" w:type="dxa"/>
+            <w:tcW w:w="724" w:type="dxa"/>
             <w:tcBorders>
               <w:left w:val="single" w:sz="4" w:space="0" w:color="000000"/>
               <w:bottom w:val="single" w:sz="4" w:space="0" w:color="000000"/>
@@ -9076,7 +9068,7 @@
         </w:tc>
         <w:tc>
           <w:tcPr>
-            <w:tcW w:w="1964" w:type="dxa"/>
+            <w:tcW w:w="1965" w:type="dxa"/>
             <w:tcBorders>
               <w:bottom w:val="single" w:sz="4" w:space="0" w:color="000000"/>
               <w:right w:val="single" w:sz="4" w:space="0" w:color="000000"/>
@@ -9215,7 +9207,7 @@
         </w:tc>
         <w:tc>
           <w:tcPr>
-            <w:tcW w:w="725" w:type="dxa"/>
+            <w:tcW w:w="724" w:type="dxa"/>
             <w:tcBorders>
               <w:left w:val="single" w:sz="4" w:space="0" w:color="000000"/>
               <w:bottom w:val="single" w:sz="4" w:space="0" w:color="000000"/>
@@ -9243,7 +9235,7 @@
         </w:tc>
         <w:tc>
           <w:tcPr>
-            <w:tcW w:w="1964" w:type="dxa"/>
+            <w:tcW w:w="1965" w:type="dxa"/>
             <w:tcBorders>
               <w:bottom w:val="single" w:sz="4" w:space="0" w:color="000000"/>
               <w:right w:val="single" w:sz="4" w:space="0" w:color="000000"/>
@@ -11292,7 +11284,7 @@
     <w:pPr>
       <w:widowControl/>
       <w:suppressAutoHyphens w:val="true"/>
-      <w:overflowPunct w:val="true"/>
+      <w:overflowPunct w:val="false"/>
       <w:bidi w:val="0"/>
       <w:spacing w:lineRule="auto" w:line="276" w:before="0" w:after="0"/>
       <w:jc w:val="left"/>

</xml_diff>